<commit_message>
Edit styles, edit results section, add settlements plot
</commit_message>
<xml_diff>
--- a/legal-companies-migration/reference.docx
+++ b/legal-companies-migration/reference.docx
@@ -709,7 +709,7 @@
       </w:footnotePr>
       <w:type w:val="nextPage"/>
       <w:pgSz w:w="12240" w:h="15840"/>
-      <w:pgMar w:left="1361" w:right="1361" w:gutter="0" w:header="0" w:top="1531" w:footer="0" w:bottom="1361"/>
+      <w:pgMar w:left="1417" w:right="1134" w:gutter="0" w:header="0" w:top="1134" w:footer="0" w:bottom="1134"/>
       <w:pgNumType w:fmt="decimal"/>
       <w:formProt w:val="false"/>
       <w:textDirection w:val="lrTb"/>
@@ -802,11 +802,11 @@
       <w:widowControl/>
       <w:suppressAutoHyphens w:val="true"/>
       <w:bidi w:val="0"/>
-      <w:spacing w:before="0" w:after="200"/>
+      <w:spacing w:before="0" w:after="0"/>
       <w:jc w:val="left"/>
     </w:pPr>
     <w:rPr>
-      <w:rFonts w:ascii="Cambria" w:hAnsi="Cambria" w:eastAsia="Cambria" w:cs="" w:asciiTheme="minorHAnsi" w:cstheme="minorBidi" w:eastAsiaTheme="minorHAnsi" w:hAnsiTheme="minorHAnsi"/>
+      <w:rFonts w:ascii="Times New Roman" w:hAnsi="Times New Roman" w:eastAsia="Cambria" w:cs="" w:cstheme="minorBidi" w:eastAsiaTheme="minorHAnsi"/>
       <w:color w:val="auto"/>
       <w:kern w:val="0"/>
       <w:sz w:val="24"/>
@@ -823,7 +823,7 @@
     <w:pPr>
       <w:keepNext w:val="true"/>
       <w:keepLines/>
-      <w:spacing w:lineRule="auto" w:line="360" w:before="567" w:after="283"/>
+      <w:spacing w:lineRule="auto" w:line="240" w:before="567" w:after="283"/>
       <w:jc w:val="center"/>
       <w:outlineLvl w:val="0"/>
     </w:pPr>
@@ -832,7 +832,7 @@
       <w:b/>
       <w:bCs/>
       <w:color w:val="000000"/>
-      <w:sz w:val="28"/>
+      <w:sz w:val="24"/>
       <w:szCs w:val="32"/>
     </w:rPr>
   </w:style>
@@ -1084,13 +1084,13 @@
     <w:link w:val="BodyTextChar"/>
     <w:qFormat/>
     <w:pPr>
-      <w:spacing w:lineRule="auto" w:line="264" w:before="0" w:after="0"/>
-      <w:ind w:left="0" w:right="0" w:firstLine="567"/>
+      <w:spacing w:lineRule="auto" w:line="240" w:before="0" w:after="0"/>
+      <w:ind w:left="0" w:right="0" w:firstLine="709"/>
       <w:jc w:val="both"/>
     </w:pPr>
     <w:rPr>
       <w:rFonts w:ascii="Times New Roman" w:hAnsi="Times New Roman"/>
-      <w:sz w:val="28"/>
+      <w:sz w:val="24"/>
     </w:rPr>
   </w:style>
   <w:style w:type="paragraph" w:styleId="Style12">
@@ -1134,7 +1134,7 @@
     <w:next w:val="Style11"/>
     <w:qFormat/>
     <w:pPr>
-      <w:spacing w:lineRule="auto" w:line="360" w:before="0" w:after="0"/>
+      <w:spacing w:lineRule="auto" w:line="240" w:before="0" w:after="0"/>
       <w:ind w:left="0" w:right="0" w:firstLine="709"/>
       <w:jc w:val="left"/>
     </w:pPr>
@@ -1149,7 +1149,7 @@
       <w:ind w:left="0" w:right="0" w:hanging="0"/>
     </w:pPr>
     <w:rPr>
-      <w:sz w:val="24"/>
+      <w:sz w:val="22"/>
     </w:rPr>
   </w:style>
   <w:style w:type="paragraph" w:styleId="Style15">
@@ -1181,11 +1181,13 @@
     <w:pPr>
       <w:keepNext w:val="true"/>
       <w:keepLines/>
-      <w:spacing w:lineRule="auto" w:line="360" w:before="0" w:after="0"/>
+      <w:spacing w:lineRule="auto" w:line="240" w:before="0" w:after="0"/>
       <w:jc w:val="center"/>
     </w:pPr>
     <w:rPr>
-      <w:sz w:val="28"/>
+      <w:caps w:val="false"/>
+      <w:smallCaps w:val="false"/>
+      <w:sz w:val="32"/>
       <w:szCs w:val="30"/>
     </w:rPr>
   </w:style>
@@ -1315,14 +1317,18 @@
     <w:pPr>
       <w:keepNext w:val="true"/>
     </w:pPr>
-    <w:rPr/>
+    <w:rPr>
+      <w:sz w:val="22"/>
+    </w:rPr>
   </w:style>
   <w:style w:type="paragraph" w:styleId="ImageCaption" w:customStyle="1">
     <w:name w:val="Image Caption"/>
     <w:basedOn w:val="Style13"/>
     <w:qFormat/>
     <w:pPr/>
-    <w:rPr/>
+    <w:rPr>
+      <w:sz w:val="22"/>
+    </w:rPr>
   </w:style>
   <w:style w:type="paragraph" w:styleId="Style18" w:customStyle="1">
     <w:name w:val="Фигура"/>

</xml_diff>

<commit_message>
Edit styles of document and bibliography, add references in english, other improvements
</commit_message>
<xml_diff>
--- a/legal-companies-migration/reference.docx
+++ b/legal-companies-migration/reference.docx
@@ -823,7 +823,7 @@
     <w:pPr>
       <w:keepNext w:val="true"/>
       <w:keepLines/>
-      <w:spacing w:lineRule="auto" w:line="240" w:before="567" w:after="283"/>
+      <w:spacing w:lineRule="auto" w:line="240" w:before="340" w:after="340"/>
       <w:jc w:val="center"/>
       <w:outlineLvl w:val="0"/>
     </w:pPr>
@@ -846,15 +846,17 @@
     <w:pPr>
       <w:keepNext w:val="true"/>
       <w:keepLines/>
-      <w:spacing w:before="200" w:after="0"/>
+      <w:spacing w:before="113" w:after="0"/>
+      <w:ind w:left="0" w:right="0" w:firstLine="709"/>
       <w:outlineLvl w:val="1"/>
     </w:pPr>
     <w:rPr>
-      <w:rFonts w:ascii="Calibri" w:hAnsi="Calibri" w:eastAsia="" w:cs="" w:asciiTheme="majorHAnsi" w:cstheme="majorBidi" w:eastAsiaTheme="majorEastAsia" w:hAnsiTheme="majorHAnsi"/>
+      <w:rFonts w:ascii="Times New Roman" w:hAnsi="Times New Roman" w:eastAsia="" w:cs="" w:cstheme="majorBidi" w:eastAsiaTheme="majorEastAsia"/>
       <w:b/>
       <w:bCs/>
-      <w:color w:val="4F81BD" w:themeColor="accent1"/>
-      <w:sz w:val="28"/>
+      <w:i/>
+      <w:color w:val="auto"/>
+      <w:sz w:val="24"/>
       <w:szCs w:val="28"/>
     </w:rPr>
   </w:style>
@@ -1160,16 +1162,16 @@
     <w:pPr>
       <w:keepNext w:val="true"/>
       <w:keepLines/>
-      <w:spacing w:before="0" w:after="283"/>
-      <w:jc w:val="center"/>
+      <w:spacing w:before="0" w:after="0"/>
+      <w:jc w:val="left"/>
     </w:pPr>
     <w:rPr>
       <w:rFonts w:ascii="Times New Roman" w:hAnsi="Times New Roman" w:eastAsia="" w:cs="" w:cstheme="majorBidi" w:eastAsiaTheme="majorEastAsia"/>
-      <w:b/>
+      <w:b w:val="false"/>
       <w:bCs/>
       <w:caps/>
       <w:color w:val="000000" w:themeShade="b5"/>
-      <w:sz w:val="28"/>
+      <w:sz w:val="24"/>
       <w:szCs w:val="36"/>
     </w:rPr>
   </w:style>
@@ -1181,10 +1183,11 @@
     <w:pPr>
       <w:keepNext w:val="true"/>
       <w:keepLines/>
-      <w:spacing w:lineRule="auto" w:line="240" w:before="0" w:after="0"/>
+      <w:spacing w:lineRule="auto" w:line="240" w:before="340" w:after="340"/>
       <w:jc w:val="center"/>
     </w:pPr>
     <w:rPr>
+      <w:b/>
       <w:caps w:val="false"/>
       <w:smallCaps w:val="false"/>
       <w:sz w:val="32"/>
@@ -1201,7 +1204,7 @@
       <w:widowControl/>
       <w:suppressAutoHyphens w:val="true"/>
       <w:bidi w:val="0"/>
-      <w:spacing w:lineRule="auto" w:line="240" w:before="0" w:after="283"/>
+      <w:spacing w:lineRule="auto" w:line="240" w:before="0" w:after="0"/>
       <w:jc w:val="center"/>
     </w:pPr>
     <w:rPr>
@@ -1211,7 +1214,7 @@
       <w:smallCaps w:val="false"/>
       <w:color w:val="auto"/>
       <w:kern w:val="0"/>
-      <w:sz w:val="28"/>
+      <w:sz w:val="24"/>
       <w:szCs w:val="24"/>
       <w:lang w:val="ru-RU" w:eastAsia="en-US" w:bidi="ar-SA"/>
     </w:rPr>
@@ -1246,12 +1249,12 @@
     <w:pPr>
       <w:keepNext w:val="false"/>
       <w:keepLines w:val="false"/>
-      <w:spacing w:before="0" w:after="283"/>
-      <w:ind w:left="0" w:right="0" w:firstLine="709"/>
+      <w:spacing w:before="0" w:after="0"/>
+      <w:ind w:left="0" w:right="0" w:hanging="0"/>
     </w:pPr>
     <w:rPr>
       <w:rFonts w:ascii="Times New Roman" w:hAnsi="Times New Roman"/>
-      <w:sz w:val="28"/>
+      <w:sz w:val="24"/>
       <w:szCs w:val="20"/>
     </w:rPr>
   </w:style>
@@ -1259,10 +1262,13 @@
     <w:name w:val="Bibliography"/>
     <w:basedOn w:val="Normal"/>
     <w:qFormat/>
-    <w:pPr/>
+    <w:pPr>
+      <w:tabs/>
+      <w:ind w:left="709" w:right="0" w:hanging="709"/>
+    </w:pPr>
     <w:rPr>
       <w:rFonts w:ascii="Times New Roman" w:hAnsi="Times New Roman"/>
-      <w:sz w:val="28"/>
+      <w:sz w:val="24"/>
     </w:rPr>
   </w:style>
   <w:style w:type="paragraph" w:styleId="BlockText">
@@ -1316,6 +1322,8 @@
     <w:qFormat/>
     <w:pPr>
       <w:keepNext w:val="true"/>
+      <w:spacing w:before="119" w:after="119"/>
+      <w:jc w:val="center"/>
     </w:pPr>
     <w:rPr>
       <w:sz w:val="22"/>

</xml_diff>